<commit_message>
hello this is my first try
</commit_message>
<xml_diff>
--- a/List of samusng costumer.docx
+++ b/List of samusng costumer.docx
@@ -29,6 +29,14 @@
       </w:r>
     </w:p>
     <w:p>
+      <w:r>
+        <w:t>Husd</w:t>
+      </w:r>
+    </w:p>
+    <w:p>
+      <w:r>
+        <w:t>jksds</w:t>
+      </w:r>
       <w:bookmarkStart w:id="0" w:name="_GoBack"/>
       <w:bookmarkEnd w:id="0"/>
     </w:p>
@@ -155,7 +163,7 @@
     <w:lsdException w:unhideWhenUsed="0" w:uiPriority="0" w:semiHidden="0" w:name="HTML Sample"/>
     <w:lsdException w:unhideWhenUsed="0" w:uiPriority="0" w:semiHidden="0" w:name="HTML Typewriter"/>
     <w:lsdException w:unhideWhenUsed="0" w:uiPriority="0" w:semiHidden="0" w:name="HTML Variable"/>
-    <w:lsdException w:unhideWhenUsed="0" w:uiPriority="0" w:name="Normal Table"/>
+    <w:lsdException w:qFormat="1" w:unhideWhenUsed="0" w:uiPriority="0" w:name="Normal Table"/>
     <w:lsdException w:unhideWhenUsed="0" w:uiPriority="0" w:semiHidden="0" w:name="annotation subject"/>
     <w:lsdException w:unhideWhenUsed="0" w:uiPriority="0" w:semiHidden="0" w:name="Table Simple 1"/>
     <w:lsdException w:unhideWhenUsed="0" w:uiPriority="0" w:semiHidden="0" w:name="Table Simple 2"/>
@@ -325,6 +333,7 @@
   <w:style w:type="table" w:default="1" w:styleId="3">
     <w:name w:val="Normal Table"/>
     <w:semiHidden/>
+    <w:qFormat/>
     <w:uiPriority w:val="0"/>
     <w:tblPr>
       <w:tblCellMar>

</xml_diff>